<commit_message>
referencia cruzada de figura e tabela 1 funcionando :)
</commit_message>
<xml_diff>
--- a/2-metodos.docx
+++ b/2-metodos.docx
@@ -49,20 +49,12 @@
       <w:r>
         <w:t xml:space="preserve">As análises envolveram a área do bioma Pampa !!!IBGE, 2004!!!, que se estende por 176.476 km</w:t>
       </w:r>
-      <m:oMath>
-        <m:sSup>
-          <m:e>
-            <m:r>
-              <m:t/>
-            </m:r>
-          </m:e>
-          <m:sup>
-            <m:r>
-              <m:t>2</m:t>
-            </m:r>
-          </m:sup>
-        </m:sSup>
-      </m:oMath>
+      <w:r>
+        <w:rPr>
+          <w:vertAlign w:val="superscript"/>
+        </w:rPr>
+        <w:t xml:space="preserve">2</w:t>
+      </w:r>
       <w:r>
         <w:t xml:space="preserve"> </w:t>
       </w:r>
@@ -94,47 +86,7 @@
         <w:t xml:space="preserve">[@Cordeiro2009a]</w:t>
       </w:r>
       <w:r>
-        <w:t xml:space="preserve">. O Rio Grande do Sul possui o 6</w:t>
-      </w:r>
-      <m:oMath>
-        <m:sSup>
-          <m:e>
-            <m:r>
-              <m:t/>
-            </m:r>
-          </m:e>
-          <m:sup>
-            <m:r>
-              <m:t>o</m:t>
-            </m:r>
-          </m:sup>
-        </m:sSup>
-      </m:oMath>
-      <w:r>
-        <w:t xml:space="preserve"> </w:t>
-      </w:r>
-      <w:r>
-        <w:t xml:space="preserve">efetivo bovino no país, com números estáveis nas últimas décadas (1980-2014), embora este rebanho esteja em franco crescimento no Brasil. Suínos (3</w:t>
-      </w:r>
-      <m:oMath>
-        <m:sSup>
-          <m:e>
-            <m:r>
-              <m:t/>
-            </m:r>
-          </m:e>
-          <m:sup>
-            <m:r>
-              <m:t>o</m:t>
-            </m:r>
-          </m:sup>
-        </m:sSup>
-      </m:oMath>
-      <w:r>
-        <w:t xml:space="preserve"> </w:t>
-      </w:r>
-      <w:r>
-        <w:t xml:space="preserve">maior efetivo no Brasil) e ovinos (estado com maior número de cabeças) são os outros rebanhos mais comuns !!!!IBGE, 2015!!!!.</w:t>
+        <w:t xml:space="preserve">. O Rio Grande do Sul possui o 6º efetivo bovino no país, com números estáveis nas últimas décadas (1980-2014), embora este rebanho esteja em franco crescimento no Brasil. Suínos (3º maior efetivo no Brasil) e ovinos (estado com maior número de cabeças) são os outros rebanhos mais comuns !!!!IBGE, 2015!!!!.</w:t>
       </w:r>
       <w:r>
         <w:t xml:space="preserve"> </w:t>
@@ -214,151 +166,6 @@
       </w:r>
       <w:r>
         <w:t xml:space="preserve">.</w:t>
-      </w:r>
-    </w:p>
-    <w:p>
-      <w:pPr>
-        <w:pStyle w:val="BodyText"/>
-      </w:pPr>
-      <w:r>
-        <w:t xml:space="preserve">\begin{table][ht]</w:t>
-      </w:r>
-      <w:r>
-        <w:t xml:space="preserve"> </w:t>
-      </w:r>
-      <w:r>
-        <w:t xml:space="preserve"> </w:t>
-      </w:r>
-      <w:r>
-        <w:t xml:space="preserve">\caption{Fisionomias campestres localizadas no Bioma Pampa (Hasenack et al., dados não publicados). Relevo suave corresponde a declividades entre 3 e 8% e relevo ondulado corresponde a declividades entre 8 e 20%.]</w:t>
-      </w:r>
-      <w:r>
-        <w:t xml:space="preserve"> </w:t>
-      </w:r>
-      <w:r>
-        <w:t xml:space="preserve">\begin{tabular]{p{3cm] p{5cm] p{3cm] p{2cm]]</w:t>
-      </w:r>
-      <w:r>
-        <w:t xml:space="preserve"> </w:t>
-      </w:r>
-      <w:r>
-        <w:t xml:space="preserve"> </w:t>
-      </w:r>
-      <w:r>
-        <w:t xml:space="preserve">Fisionomia campestre &amp; Características principais &amp; Área (km</w:t>
-      </w:r>
-      <m:oMath>
-        <m:sSup>
-          <m:e>
-            <m:r>
-              <m:t/>
-            </m:r>
-          </m:e>
-          <m:sup>
-            <m:r>
-              <m:t>2</m:t>
-            </m:r>
-          </m:sup>
-        </m:sSup>
-      </m:oMath>
-      <w:r>
-        <w:t xml:space="preserve">) &amp; % Pampa \</w:t>
-      </w:r>
-      <w:r>
-        <w:t xml:space="preserve"> </w:t>
-      </w:r>
-      <w:r>
-        <w:t xml:space="preserve"> </w:t>
-      </w:r>
-      <w:r>
-        <w:t xml:space="preserve">Campo Litorâneo &amp; Terras baixas e relevo plano do litoral; Altitudes inferiores a 30 m. &amp; 35.298,34 &amp; 20,00 \</w:t>
-      </w:r>
-      <w:r>
-        <w:t xml:space="preserve"> </w:t>
-      </w:r>
-      <w:r>
-        <w:t xml:space="preserve">Campo Misto com Andropogôneas e Compostas &amp; Altitudes entre 30 e 400 m com relevo suave (declividades entre 3 e 8%). Depressão sedimentar com extensão predominante leste-oeste. &amp; 35.221,13 &amp; 19,96 \</w:t>
-      </w:r>
-      <w:r>
-        <w:t xml:space="preserve"> </w:t>
-      </w:r>
-      <w:r>
-        <w:t xml:space="preserve">Campo Arbustivo &amp; Altitudes entre 30 e 400 m com relevo ondulado (declividades entre 8 e 20%). Mosaico com floresta e campo onde o campo predomina. Contém áreas de solos rasos e áreas com solos profundos de baixa fertilidade. &amp; 30.126,80 &amp; 17,07 \</w:t>
-      </w:r>
-      <w:r>
-        <w:t xml:space="preserve"> </w:t>
-      </w:r>
-      <w:r>
-        <w:t xml:space="preserve">Campo com Barba-de-Bode &amp; Altitudes entre 30 e 1.000 m e relevo suave (declividades entre 3 e 8%). Solos predominantemente profundos e de baixa fertilidade. &amp; 21.005,35 &amp; 11,90 \</w:t>
-      </w:r>
-      <w:r>
-        <w:t xml:space="preserve"> </w:t>
-      </w:r>
-      <w:r>
-        <w:t xml:space="preserve">Campo com Espinilho &amp; Altitudes entre 30 e 400 m sobre relevo suave (declividades entre 3 e 8%). Predominam solos férteis imperfeitamente a mal drenados. &amp; 13.927,30 &amp; 7,89 \</w:t>
-      </w:r>
-      <w:r>
-        <w:t xml:space="preserve"> </w:t>
-      </w:r>
-      <w:r>
-        <w:t xml:space="preserve">Campo de Solos Rasos &amp; Altitudes entre 30 e 400 m com relevo suave (declividades entre 3 e 8%) e solos rasos. &amp; 13.710,59 &amp; 7,77 \</w:t>
-      </w:r>
-      <w:r>
-        <w:t xml:space="preserve"> </w:t>
-      </w:r>
-      <w:r>
-        <w:t xml:space="preserve">Campo Graminoso &amp; Altitudes entre 30 e 400 m com relevo suave (declividades entre 3 e 8%). &amp; 11.522,56 &amp; 6,53 \</w:t>
-      </w:r>
-      <w:r>
-        <w:t xml:space="preserve"> </w:t>
-      </w:r>
-      <w:r>
-        <w:t xml:space="preserve">Floresta Estacional &amp; Altitudes entre 30 e 400 m com relevo ondulado (declividades entre 8 e 20%). Mosaico com floresta e campo onde a floresta predomina. &amp; 8.752,28 &amp; 4,96 \</w:t>
-      </w:r>
-      <w:r>
-        <w:t xml:space="preserve"> </w:t>
-      </w:r>
-      <w:r>
-        <w:t xml:space="preserve">Campo com Areais &amp; Altitudes entre 30 e 400 m com</w:t>
-      </w:r>
-      <w:r>
-        <w:t xml:space="preserve"> </w:t>
-      </w:r>
-      <w:r>
-        <w:t xml:space="preserve">relevo suave (declividades entre 3 e 8%). Os solos são</w:t>
-      </w:r>
-      <w:r>
-        <w:t xml:space="preserve"> </w:t>
-      </w:r>
-      <w:r>
-        <w:t xml:space="preserve">predominantemente arenosos, profundos, bem drenados e com baixa fertilidade. &amp; 4.674,69 &amp; 2,65 \</w:t>
-      </w:r>
-      <w:r>
-        <w:t xml:space="preserve"> </w:t>
-      </w:r>
-      <w:r>
-        <w:t xml:space="preserve">Campo Misto do Cristalino Oriental &amp; Altitudes entre 30 e 400 m e relevo suave (declividades entre 3 e 8%). &amp; 1.164,01 &amp; 0,66 \</w:t>
-      </w:r>
-      <w:r>
-        <w:t xml:space="preserve"> </w:t>
-      </w:r>
-      <w:r>
-        <w:t xml:space="preserve"> </w:t>
-      </w:r>
-      <w:r>
-        <w:t xml:space="preserve">\end{tabular]</w:t>
-      </w:r>
-      <w:r>
-        <w:t xml:space="preserve"> </w:t>
-      </w:r>
-      <w:r>
-        <w:t xml:space="preserve">\label{tab:fisonomias]</w:t>
-      </w:r>
-      <w:r>
-        <w:t xml:space="preserve"> </w:t>
-      </w:r>
-      <w:r>
-        <w:t xml:space="preserve">\end{table]</w:t>
       </w:r>
     </w:p>
     <w:p>
@@ -426,13 +233,7 @@
         <w:t xml:space="preserve">[@Nardi2008]</w:t>
       </w:r>
       <w:r>
-        <w:t xml:space="preserve">, as bacias localizadas na planície costeira (Campo Litorâneo; ver Figura 1Figura 1) %figura</w:t>
-      </w:r>
-      <w:r>
-        <w:t xml:space="preserve"> </w:t>
-      </w:r>
-      <w:r>
-        <w:t xml:space="preserve">foram excluídas das análises.</w:t>
+        <w:t xml:space="preserve">, as bacias localizadas na planície costeira (Campo Litorâneo; ver @ref(fig:areaestudo).</w:t>
       </w:r>
     </w:p>
     <w:p>
@@ -442,94 +243,54 @@
       <w:r>
         <w:t xml:space="preserve">As 3359 bacias resultantes desse processo (Figura X) tem áreas entre 3,15 e 159,79 km</w:t>
       </w:r>
-      <m:oMath>
-        <m:sSup>
-          <m:e>
-            <m:r>
-              <m:t/>
-            </m:r>
-          </m:e>
-          <m:sup>
-            <m:r>
-              <m:t>2</m:t>
-            </m:r>
-          </m:sup>
-        </m:sSup>
-      </m:oMath>
+      <w:r>
+        <w:rPr>
+          <w:vertAlign w:val="superscript"/>
+        </w:rPr>
+        <w:t xml:space="preserve">2</w:t>
+      </w:r>
       <w:r>
         <w:t xml:space="preserve"> </w:t>
       </w:r>
       <w:r>
         <w:t xml:space="preserve">(média = 25,94 km</w:t>
       </w:r>
-      <m:oMath>
-        <m:sSup>
-          <m:e>
-            <m:r>
-              <m:t/>
-            </m:r>
-          </m:e>
-          <m:sup>
-            <m:r>
-              <m:t>2</m:t>
-            </m:r>
-          </m:sup>
-        </m:sSup>
-      </m:oMath>
+      <w:r>
+        <w:rPr>
+          <w:vertAlign w:val="superscript"/>
+        </w:rPr>
+        <w:t xml:space="preserve">2</w:t>
+      </w:r>
       <w:r>
         <w:t xml:space="preserve">; ±18,72 km</w:t>
       </w:r>
-      <m:oMath>
-        <m:sSup>
-          <m:e>
-            <m:r>
-              <m:t/>
-            </m:r>
-          </m:e>
-          <m:sup>
-            <m:r>
-              <m:t>2</m:t>
-            </m:r>
-          </m:sup>
-        </m:sSup>
-      </m:oMath>
+      <w:r>
+        <w:rPr>
+          <w:vertAlign w:val="superscript"/>
+        </w:rPr>
+        <w:t xml:space="preserve">2</w:t>
+      </w:r>
       <w:r>
         <w:t xml:space="preserve">). Somadas, correspondem a uma área de 87.126,19 km</w:t>
       </w:r>
-      <m:oMath>
-        <m:sSup>
-          <m:e>
-            <m:r>
-              <m:t/>
-            </m:r>
-          </m:e>
-          <m:sup>
-            <m:r>
-              <m:t>2</m:t>
-            </m:r>
-          </m:sup>
-        </m:sSup>
-      </m:oMath>
+      <w:r>
+        <w:rPr>
+          <w:vertAlign w:val="superscript"/>
+        </w:rPr>
+        <w:t xml:space="preserve">2</w:t>
+      </w:r>
       <w:r>
         <w:t xml:space="preserve"> </w:t>
       </w:r>
       <w:r>
         <w:t xml:space="preserve">(49,63% da área do bioma Pampa), das quais 71,30% das bacias (2395) tem área inferior a 30 km</w:t>
       </w:r>
-      <m:oMath>
-        <m:sSup>
-          <m:e>
-            <m:r>
-              <m:t/>
-            </m:r>
-          </m:e>
-          <m:sup>
-            <m:r>
-              <m:t>2</m:t>
-            </m:r>
-          </m:sup>
-        </m:sSup>
-      </m:oMath>
+      <w:r>
+        <w:rPr>
+          <w:vertAlign w:val="superscript"/>
+        </w:rPr>
+        <w:t xml:space="preserve">2</w:t>
+      </w:r>
       <w:r>
         <w:t xml:space="preserve">. Para facilitar a comparação da pressão ambiental nas bacias entre as fisionomias campestres respeitando os limites biogeográficos de distribuição das espécies de peixes no Rio Grande do Sul</w:t>
       </w:r>
@@ -560,20 +321,12 @@
       <w:r>
         <w:t xml:space="preserve">Como algumas fisionomias campestres podem estar parcialmente contidas em mais de uma ecorregião, cada combinação de fisionomia campestre com ecorregião aquática foi chamada de subunidade regional. As fisionomias campestres analisadas neste trabalho têm áreas entre 1.164,01 e 35.221,13 km</w:t>
       </w:r>
-      <m:oMath>
-        <m:sSup>
-          <m:e>
-            <m:r>
-              <m:t/>
-            </m:r>
-          </m:e>
-          <m:sup>
-            <m:r>
-              <m:t>2</m:t>
-            </m:r>
-          </m:sup>
-        </m:sSup>
-      </m:oMath>
+      <w:r>
+        <w:rPr>
+          <w:vertAlign w:val="superscript"/>
+        </w:rPr>
+        <w:t xml:space="preserve">2</w:t>
+      </w:r>
       <w:r>
         <w:t xml:space="preserve"> </w:t>
       </w:r>
@@ -586,20 +339,12 @@
       <w:r>
         <w:t xml:space="preserve">[Hasenack] (Hasenack et al., dados não publicados). As ecorregiões aquáticas Baixo Uruguai e Laguna dos Patos possuem 97.477,96 e 141.844,57 km</w:t>
       </w:r>
-      <m:oMath>
-        <m:sSup>
-          <m:e>
-            <m:r>
-              <m:t/>
-            </m:r>
-          </m:e>
-          <m:sup>
-            <m:r>
-              <m:t>2</m:t>
-            </m:r>
-          </m:sup>
-        </m:sSup>
-      </m:oMath>
+      <w:r>
+        <w:rPr>
+          <w:vertAlign w:val="superscript"/>
+        </w:rPr>
+        <w:t xml:space="preserve">2</w:t>
+      </w:r>
       <w:r>
         <w:t xml:space="preserve"> </w:t>
       </w:r>
@@ -1311,7 +1056,16 @@
         <w:t xml:space="preserve"> </w:t>
       </w:r>
       <w:r>
-        <w:t xml:space="preserve">Um valor médio foi calculado para cada atributo de cada espécie, baseado nas medidas de cinco indivíduos representando diferentes classes de tamanho de cada espécie nas amostras, sempre que possível. A composição funcional foi descrita através do valor médio dos atributos de todas as espécies presentes na comunidade (Community Weighted Mean traits, CWM) [Lavorel2007a]. O espaço funcional preenchido pelas espécies de cada sítio foi quantificado pelo índice de riqueza funcional descrito por</w:t>
+        <w:t xml:space="preserve">Um valor médio foi calculado para cada atributo de cada espécie, baseado nas medidas de cinco indivíduos representando diferentes classes de tamanho de cada espécie nas amostras, sempre que possível. A composição funcional foi descrita através do valor médio dos atributos de todas as espécies presentes na comunidade (Community Weighted Mean traits, CWM)</w:t>
+      </w:r>
+      <w:r>
+        <w:t xml:space="preserve"> </w:t>
+      </w:r>
+      <w:r>
+        <w:t xml:space="preserve">[@Lavorel2007a]</w:t>
+      </w:r>
+      <w:r>
+        <w:t xml:space="preserve">. O espaço funcional preenchido pelas espécies de cada sítio foi quantificado pelo índice de riqueza funcional descrito por</w:t>
       </w:r>
       <w:r>
         <w:t xml:space="preserve"> </w:t>
@@ -1332,7 +1086,10 @@
         <w:t xml:space="preserve"> </w:t>
       </w:r>
       <w:r>
-        <w:t xml:space="preserve">no software R (R Core Team 2016). %ver ref</w:t>
+        <w:t xml:space="preserve">no software R (R Core Team 2016).</w:t>
+      </w:r>
+      <w:r>
+        <w:t xml:space="preserve"> </w:t>
       </w:r>
     </w:p>
     <w:p>
@@ -1943,7 +1700,52 @@
         </m:r>
       </m:oMath>
       <w:r>
-        <w:t xml:space="preserve">, onde \textit{n] é o número de riachos amostrados [Cribari-Neto2010]. O pacote vegan [Oksanen2016] foi utilizado para os modelos lineares simples e o pacote betareg [Cribari-Neto2010] %ta certa essa ref? ela foi citada na frase anterior tambem</w:t>
+        <w:t xml:space="preserve">, onde</w:t>
+      </w:r>
+      <w:r>
+        <w:t xml:space="preserve"> </w:t>
+      </w:r>
+      <w:r>
+        <w:rPr>
+          <w:i/>
+        </w:rPr>
+        <w:t xml:space="preserve">n</w:t>
+      </w:r>
+      <w:r>
+        <w:t xml:space="preserve"> </w:t>
+      </w:r>
+      <w:r>
+        <w:t xml:space="preserve">é o número de riachos amostrados</w:t>
+      </w:r>
+      <w:r>
+        <w:t xml:space="preserve"> </w:t>
+      </w:r>
+      <w:r>
+        <w:t xml:space="preserve">[@Cribari-Neto2010]</w:t>
+      </w:r>
+      <w:r>
+        <w:t xml:space="preserve">. O pacote vegan</w:t>
+      </w:r>
+      <w:r>
+        <w:t xml:space="preserve"> </w:t>
+      </w:r>
+      <w:r>
+        <w:t xml:space="preserve">[@Oksanen2016]</w:t>
+      </w:r>
+      <w:r>
+        <w:t xml:space="preserve"> </w:t>
+      </w:r>
+      <w:r>
+        <w:t xml:space="preserve">foi utilizado para os modelos lineares simples e o pacote betareg</w:t>
+      </w:r>
+      <w:r>
+        <w:t xml:space="preserve"> </w:t>
+      </w:r>
+      <w:r>
+        <w:t xml:space="preserve">[@Cribari-Neto2010]</w:t>
+      </w:r>
+      <w:r>
+        <w:t xml:space="preserve"> </w:t>
       </w:r>
       <w:r>
         <w:t xml:space="preserve"> </w:t>
@@ -2060,7 +1862,7 @@
     </w:lvl>
   </w:abstractNum>
   <w:abstractNum w:abstractNumId="990">
-    <w:nsid w:val="4387ba5d"/>
+    <w:nsid w:val="191ef0a9"/>
     <w:multiLevelType w:val="multilevel"/>
     <w:lvl w:ilvl="0">
       <w:numFmt w:val="bullet"/>

</xml_diff>